<commit_message>
Updated with review comments, heading formatted by Ruth
</commit_message>
<xml_diff>
--- a/doc/release/HPC DME Release Notes 2.31.0.docx
+++ b/doc/release/HPC DME Release Notes 2.31.0.docx
@@ -251,55 +251,10 @@
           </w:p>
           <w:p>
             <w:pPr>
-              <w:rPr>
-                <w:rFonts w:cstheme="minorHAnsi"/>
-                <w:sz w:val="28"/>
-                <w:szCs w:val="28"/>
-              </w:rPr>
-            </w:pPr>
-            <w:r>
-              <w:rPr>
-                <w:rFonts w:cstheme="minorHAnsi"/>
-                <w:sz w:val="28"/>
-                <w:szCs w:val="28"/>
-              </w:rPr>
-              <w:t>=============================================================</w:t>
-            </w:r>
-          </w:p>
-          <w:p>
-            <w:pPr>
-              <w:rPr>
-                <w:rFonts w:cstheme="minorHAnsi"/>
-                <w:b/>
-                <w:sz w:val="28"/>
-                <w:szCs w:val="28"/>
-              </w:rPr>
-            </w:pPr>
-            <w:r>
-              <w:rPr>
-                <w:rFonts w:cstheme="minorHAnsi"/>
-                <w:b/>
-                <w:sz w:val="28"/>
-                <w:szCs w:val="28"/>
-              </w:rPr>
+              <w:pStyle w:val="Heading1"/>
+            </w:pPr>
+            <w:r>
               <w:t>Contents</w:t>
-            </w:r>
-          </w:p>
-          <w:p>
-            <w:pPr>
-              <w:rPr>
-                <w:rFonts w:cstheme="minorHAnsi"/>
-                <w:sz w:val="28"/>
-                <w:szCs w:val="28"/>
-              </w:rPr>
-            </w:pPr>
-            <w:r>
-              <w:rPr>
-                <w:rFonts w:cstheme="minorHAnsi"/>
-                <w:sz w:val="28"/>
-                <w:szCs w:val="28"/>
-              </w:rPr>
-              <w:t>=============================================================</w:t>
             </w:r>
           </w:p>
           <w:p>
@@ -491,44 +446,10 @@
           </w:p>
           <w:p>
             <w:pPr>
-              <w:rPr>
-                <w:rFonts w:cstheme="minorHAnsi"/>
-                <w:sz w:val="28"/>
-                <w:szCs w:val="28"/>
-              </w:rPr>
-            </w:pPr>
-            <w:r>
-              <w:rPr>
-                <w:rFonts w:cstheme="minorHAnsi"/>
-                <w:sz w:val="28"/>
-                <w:szCs w:val="28"/>
-              </w:rPr>
-              <w:t>=============================================================</w:t>
-            </w:r>
-          </w:p>
-          <w:p>
-            <w:pPr>
               <w:pStyle w:val="Heading1"/>
             </w:pPr>
             <w:r>
               <w:t>DME Overview</w:t>
-            </w:r>
-          </w:p>
-          <w:p>
-            <w:pPr>
-              <w:rPr>
-                <w:rFonts w:cstheme="minorHAnsi"/>
-                <w:sz w:val="28"/>
-                <w:szCs w:val="28"/>
-              </w:rPr>
-            </w:pPr>
-            <w:r>
-              <w:rPr>
-                <w:rFonts w:cstheme="minorHAnsi"/>
-                <w:sz w:val="28"/>
-                <w:szCs w:val="28"/>
-              </w:rPr>
-              <w:t>=============================================================</w:t>
             </w:r>
           </w:p>
           <w:p>
@@ -734,8 +655,18 @@
                 <w:sz w:val="28"/>
                 <w:szCs w:val="28"/>
               </w:rPr>
-              <w:t xml:space="preserve"> data at different points in the data life cycle. In addition, DME offers search capabilities to identify this data. A </w:t>
-            </w:r>
+              <w:t xml:space="preserve"> data at different points in the data life cycle. In addition, DME offers search capabilities to identify this data. A Division/Office/Center (DOC) can define its own metadata structure and data hierarchy rules, and grant permission to users as needed.</w:t>
+            </w:r>
+          </w:p>
+          <w:p>
+            <w:pPr>
+              <w:pStyle w:val="NormalWeb"/>
+              <w:rPr>
+                <w:rFonts w:cstheme="minorHAnsi"/>
+                <w:sz w:val="28"/>
+                <w:szCs w:val="28"/>
+              </w:rPr>
+            </w:pPr>
             <w:r>
               <w:rPr>
                 <w:color w:val="000000"/>
@@ -743,24 +674,6 @@
                 <w:szCs w:val="28"/>
               </w:rPr>
               <w:lastRenderedPageBreak/>
-              <w:t>Division/Office/Center (DOC) can define its own metadata structure and data hierarchy rules, and grant permission to users as needed.</w:t>
-            </w:r>
-          </w:p>
-          <w:p>
-            <w:pPr>
-              <w:pStyle w:val="NormalWeb"/>
-              <w:rPr>
-                <w:rFonts w:cstheme="minorHAnsi"/>
-                <w:sz w:val="28"/>
-                <w:szCs w:val="28"/>
-              </w:rPr>
-            </w:pPr>
-            <w:r>
-              <w:rPr>
-                <w:color w:val="000000"/>
-                <w:sz w:val="28"/>
-                <w:szCs w:val="28"/>
-              </w:rPr>
               <w:t>If you have an NIH account, the NCI Data Vault team can give you access to DME. For access requests or any other questions, contact</w:t>
             </w:r>
             <w:r>
@@ -800,23 +713,6 @@
           </w:p>
           <w:p>
             <w:pPr>
-              <w:rPr>
-                <w:rFonts w:cstheme="minorHAnsi"/>
-                <w:sz w:val="28"/>
-                <w:szCs w:val="28"/>
-              </w:rPr>
-            </w:pPr>
-            <w:r>
-              <w:rPr>
-                <w:rFonts w:cstheme="minorHAnsi"/>
-                <w:sz w:val="28"/>
-                <w:szCs w:val="28"/>
-              </w:rPr>
-              <w:t>==============================================================</w:t>
-            </w:r>
-          </w:p>
-          <w:p>
-            <w:pPr>
               <w:pStyle w:val="Heading1"/>
             </w:pPr>
             <w:r>
@@ -831,23 +727,6 @@
                 <w:szCs w:val="28"/>
               </w:rPr>
             </w:pPr>
-            <w:r>
-              <w:rPr>
-                <w:rFonts w:cstheme="minorHAnsi"/>
-                <w:sz w:val="28"/>
-                <w:szCs w:val="28"/>
-              </w:rPr>
-              <w:t>==============================================================</w:t>
-            </w:r>
-          </w:p>
-          <w:p>
-            <w:pPr>
-              <w:rPr>
-                <w:rFonts w:cstheme="minorHAnsi"/>
-                <w:sz w:val="28"/>
-                <w:szCs w:val="28"/>
-              </w:rPr>
-            </w:pPr>
           </w:p>
           <w:p>
             <w:pPr>
@@ -1537,183 +1416,183 @@
                 <w:sz w:val="28"/>
                 <w:szCs w:val="28"/>
               </w:rPr>
+              <w:t>v</w:t>
+            </w:r>
+            <w:r>
+              <w:rPr>
+                <w:rFonts w:cstheme="minorHAnsi"/>
+                <w:sz w:val="28"/>
+                <w:szCs w:val="28"/>
+              </w:rPr>
+              <w:t>1.22.0 – February 6, 2020</w:t>
+            </w:r>
+          </w:p>
+          <w:p>
+            <w:pPr>
+              <w:rPr>
+                <w:rFonts w:cstheme="minorHAnsi"/>
+                <w:sz w:val="28"/>
+                <w:szCs w:val="28"/>
+              </w:rPr>
+            </w:pPr>
+            <w:r>
+              <w:rPr>
+                <w:rFonts w:cstheme="minorHAnsi"/>
+                <w:sz w:val="28"/>
+                <w:szCs w:val="28"/>
+              </w:rPr>
+              <w:t>v1.23.0 – March 9, 2020</w:t>
+            </w:r>
+          </w:p>
+          <w:p>
+            <w:pPr>
+              <w:rPr>
+                <w:rFonts w:cstheme="minorHAnsi"/>
+                <w:sz w:val="28"/>
+                <w:szCs w:val="28"/>
+              </w:rPr>
+            </w:pPr>
+            <w:r>
+              <w:rPr>
+                <w:rFonts w:cstheme="minorHAnsi"/>
+                <w:sz w:val="28"/>
+                <w:szCs w:val="28"/>
+              </w:rPr>
+              <w:t xml:space="preserve">v1.24.0 – </w:t>
+            </w:r>
+            <w:r>
+              <w:rPr>
+                <w:rFonts w:cstheme="minorHAnsi"/>
+                <w:sz w:val="28"/>
+                <w:szCs w:val="28"/>
+              </w:rPr>
+              <w:t>April</w:t>
+            </w:r>
+            <w:r>
+              <w:rPr>
+                <w:rFonts w:cstheme="minorHAnsi"/>
+                <w:sz w:val="28"/>
+                <w:szCs w:val="28"/>
+              </w:rPr>
+              <w:t xml:space="preserve"> 1, 2020</w:t>
+            </w:r>
+          </w:p>
+          <w:p>
+            <w:pPr>
+              <w:rPr>
+                <w:rFonts w:cstheme="minorHAnsi"/>
+                <w:sz w:val="28"/>
+                <w:szCs w:val="28"/>
+              </w:rPr>
+            </w:pPr>
+            <w:r>
+              <w:rPr>
+                <w:rFonts w:cstheme="minorHAnsi"/>
+                <w:sz w:val="28"/>
+                <w:szCs w:val="28"/>
+              </w:rPr>
+              <w:t>v1.25.0 – May 8, 2020</w:t>
+            </w:r>
+          </w:p>
+          <w:p>
+            <w:pPr>
+              <w:rPr>
+                <w:rFonts w:cstheme="minorHAnsi"/>
+                <w:sz w:val="28"/>
+                <w:szCs w:val="28"/>
+              </w:rPr>
+            </w:pPr>
+            <w:r>
+              <w:rPr>
+                <w:rFonts w:cstheme="minorHAnsi"/>
+                <w:sz w:val="28"/>
+                <w:szCs w:val="28"/>
+              </w:rPr>
+              <w:t>v1.26.0 – June 4, 2020</w:t>
+            </w:r>
+          </w:p>
+          <w:p>
+            <w:pPr>
+              <w:rPr>
+                <w:rFonts w:cstheme="minorHAnsi"/>
+                <w:sz w:val="28"/>
+                <w:szCs w:val="28"/>
+              </w:rPr>
+            </w:pPr>
+            <w:r>
+              <w:rPr>
+                <w:rFonts w:cstheme="minorHAnsi"/>
+                <w:sz w:val="28"/>
+                <w:szCs w:val="28"/>
+              </w:rPr>
+              <w:t>v1.27.0 – July 8, 2020</w:t>
+            </w:r>
+          </w:p>
+          <w:p>
+            <w:pPr>
+              <w:rPr>
+                <w:rFonts w:cstheme="minorHAnsi"/>
+                <w:sz w:val="28"/>
+                <w:szCs w:val="28"/>
+              </w:rPr>
+            </w:pPr>
+            <w:r>
+              <w:rPr>
+                <w:rFonts w:cstheme="minorHAnsi"/>
+                <w:sz w:val="28"/>
+                <w:szCs w:val="28"/>
+              </w:rPr>
+              <w:t>v2.0.0 – August 27, 2020</w:t>
+            </w:r>
+          </w:p>
+          <w:p>
+            <w:pPr>
+              <w:rPr>
+                <w:rFonts w:cstheme="minorHAnsi"/>
+                <w:sz w:val="28"/>
+                <w:szCs w:val="28"/>
+              </w:rPr>
+            </w:pPr>
+            <w:r>
+              <w:rPr>
+                <w:rFonts w:cstheme="minorHAnsi"/>
+                <w:sz w:val="28"/>
+                <w:szCs w:val="28"/>
+              </w:rPr>
+              <w:t>v2.1.0 – September 2</w:t>
+            </w:r>
+            <w:r>
+              <w:rPr>
+                <w:rFonts w:cstheme="minorHAnsi"/>
+                <w:sz w:val="28"/>
+                <w:szCs w:val="28"/>
+              </w:rPr>
+              <w:t>4</w:t>
+            </w:r>
+            <w:r>
+              <w:rPr>
+                <w:rFonts w:cstheme="minorHAnsi"/>
+                <w:sz w:val="28"/>
+                <w:szCs w:val="28"/>
+              </w:rPr>
+              <w:t>, 2020</w:t>
+            </w:r>
+          </w:p>
+          <w:p>
+            <w:pPr>
+              <w:rPr>
+                <w:rFonts w:cstheme="minorHAnsi"/>
+                <w:sz w:val="28"/>
+                <w:szCs w:val="28"/>
+              </w:rPr>
+            </w:pPr>
+            <w:r>
+              <w:rPr>
+                <w:rFonts w:cstheme="minorHAnsi"/>
+                <w:sz w:val="28"/>
+                <w:szCs w:val="28"/>
+              </w:rPr>
               <w:lastRenderedPageBreak/>
-              <w:t>v</w:t>
-            </w:r>
-            <w:r>
-              <w:rPr>
-                <w:rFonts w:cstheme="minorHAnsi"/>
-                <w:sz w:val="28"/>
-                <w:szCs w:val="28"/>
-              </w:rPr>
-              <w:t>1.22.0 – February 6, 2020</w:t>
-            </w:r>
-          </w:p>
-          <w:p>
-            <w:pPr>
-              <w:rPr>
-                <w:rFonts w:cstheme="minorHAnsi"/>
-                <w:sz w:val="28"/>
-                <w:szCs w:val="28"/>
-              </w:rPr>
-            </w:pPr>
-            <w:r>
-              <w:rPr>
-                <w:rFonts w:cstheme="minorHAnsi"/>
-                <w:sz w:val="28"/>
-                <w:szCs w:val="28"/>
-              </w:rPr>
-              <w:t>v1.23.0 – March 9, 2020</w:t>
-            </w:r>
-          </w:p>
-          <w:p>
-            <w:pPr>
-              <w:rPr>
-                <w:rFonts w:cstheme="minorHAnsi"/>
-                <w:sz w:val="28"/>
-                <w:szCs w:val="28"/>
-              </w:rPr>
-            </w:pPr>
-            <w:r>
-              <w:rPr>
-                <w:rFonts w:cstheme="minorHAnsi"/>
-                <w:sz w:val="28"/>
-                <w:szCs w:val="28"/>
-              </w:rPr>
-              <w:t xml:space="preserve">v1.24.0 – </w:t>
-            </w:r>
-            <w:r>
-              <w:rPr>
-                <w:rFonts w:cstheme="minorHAnsi"/>
-                <w:sz w:val="28"/>
-                <w:szCs w:val="28"/>
-              </w:rPr>
-              <w:t>April</w:t>
-            </w:r>
-            <w:r>
-              <w:rPr>
-                <w:rFonts w:cstheme="minorHAnsi"/>
-                <w:sz w:val="28"/>
-                <w:szCs w:val="28"/>
-              </w:rPr>
-              <w:t xml:space="preserve"> 1, 2020</w:t>
-            </w:r>
-          </w:p>
-          <w:p>
-            <w:pPr>
-              <w:rPr>
-                <w:rFonts w:cstheme="minorHAnsi"/>
-                <w:sz w:val="28"/>
-                <w:szCs w:val="28"/>
-              </w:rPr>
-            </w:pPr>
-            <w:r>
-              <w:rPr>
-                <w:rFonts w:cstheme="minorHAnsi"/>
-                <w:sz w:val="28"/>
-                <w:szCs w:val="28"/>
-              </w:rPr>
-              <w:t>v1.25.0 – May 8, 2020</w:t>
-            </w:r>
-          </w:p>
-          <w:p>
-            <w:pPr>
-              <w:rPr>
-                <w:rFonts w:cstheme="minorHAnsi"/>
-                <w:sz w:val="28"/>
-                <w:szCs w:val="28"/>
-              </w:rPr>
-            </w:pPr>
-            <w:r>
-              <w:rPr>
-                <w:rFonts w:cstheme="minorHAnsi"/>
-                <w:sz w:val="28"/>
-                <w:szCs w:val="28"/>
-              </w:rPr>
-              <w:t>v1.26.0 – June 4, 2020</w:t>
-            </w:r>
-          </w:p>
-          <w:p>
-            <w:pPr>
-              <w:rPr>
-                <w:rFonts w:cstheme="minorHAnsi"/>
-                <w:sz w:val="28"/>
-                <w:szCs w:val="28"/>
-              </w:rPr>
-            </w:pPr>
-            <w:r>
-              <w:rPr>
-                <w:rFonts w:cstheme="minorHAnsi"/>
-                <w:sz w:val="28"/>
-                <w:szCs w:val="28"/>
-              </w:rPr>
-              <w:t>v1.27.0 – July 8, 2020</w:t>
-            </w:r>
-          </w:p>
-          <w:p>
-            <w:pPr>
-              <w:rPr>
-                <w:rFonts w:cstheme="minorHAnsi"/>
-                <w:sz w:val="28"/>
-                <w:szCs w:val="28"/>
-              </w:rPr>
-            </w:pPr>
-            <w:r>
-              <w:rPr>
-                <w:rFonts w:cstheme="minorHAnsi"/>
-                <w:sz w:val="28"/>
-                <w:szCs w:val="28"/>
-              </w:rPr>
-              <w:t>v2.0.0 – August 27, 2020</w:t>
-            </w:r>
-          </w:p>
-          <w:p>
-            <w:pPr>
-              <w:rPr>
-                <w:rFonts w:cstheme="minorHAnsi"/>
-                <w:sz w:val="28"/>
-                <w:szCs w:val="28"/>
-              </w:rPr>
-            </w:pPr>
-            <w:r>
-              <w:rPr>
-                <w:rFonts w:cstheme="minorHAnsi"/>
-                <w:sz w:val="28"/>
-                <w:szCs w:val="28"/>
-              </w:rPr>
-              <w:t>v2.1.0 – September 2</w:t>
-            </w:r>
-            <w:r>
-              <w:rPr>
-                <w:rFonts w:cstheme="minorHAnsi"/>
-                <w:sz w:val="28"/>
-                <w:szCs w:val="28"/>
-              </w:rPr>
-              <w:t>4</w:t>
-            </w:r>
-            <w:r>
-              <w:rPr>
-                <w:rFonts w:cstheme="minorHAnsi"/>
-                <w:sz w:val="28"/>
-                <w:szCs w:val="28"/>
-              </w:rPr>
-              <w:t>, 2020</w:t>
-            </w:r>
-          </w:p>
-          <w:p>
-            <w:pPr>
-              <w:rPr>
-                <w:rFonts w:cstheme="minorHAnsi"/>
-                <w:sz w:val="28"/>
-                <w:szCs w:val="28"/>
-              </w:rPr>
-            </w:pPr>
-            <w:r>
-              <w:rPr>
-                <w:rFonts w:cstheme="minorHAnsi"/>
-                <w:sz w:val="28"/>
-                <w:szCs w:val="28"/>
-              </w:rPr>
               <w:t>v2.2.0 – October 16, 2020</w:t>
             </w:r>
           </w:p>
@@ -2349,45 +2228,10 @@
           </w:p>
           <w:p>
             <w:pPr>
-              <w:rPr>
-                <w:rFonts w:cstheme="minorHAnsi"/>
-                <w:sz w:val="28"/>
-                <w:szCs w:val="28"/>
-              </w:rPr>
-            </w:pPr>
-            <w:r>
-              <w:rPr>
-                <w:rFonts w:cstheme="minorHAnsi"/>
-                <w:sz w:val="28"/>
-                <w:szCs w:val="28"/>
-              </w:rPr>
-              <w:t>=============================================================</w:t>
-            </w:r>
-          </w:p>
-          <w:p>
-            <w:pPr>
               <w:pStyle w:val="Heading1"/>
             </w:pPr>
             <w:r>
-              <w:lastRenderedPageBreak/>
               <w:t>New Features and Updates</w:t>
-            </w:r>
-          </w:p>
-          <w:p>
-            <w:pPr>
-              <w:rPr>
-                <w:rFonts w:cstheme="minorHAnsi"/>
-                <w:sz w:val="28"/>
-                <w:szCs w:val="28"/>
-              </w:rPr>
-            </w:pPr>
-            <w:r>
-              <w:rPr>
-                <w:rFonts w:cstheme="minorHAnsi"/>
-                <w:sz w:val="28"/>
-                <w:szCs w:val="28"/>
-              </w:rPr>
-              <w:t>=============================================================</w:t>
             </w:r>
           </w:p>
           <w:p>
@@ -2538,6 +2382,7 @@
                 <w:szCs w:val="28"/>
                 <w:u w:val="single"/>
               </w:rPr>
+              <w:lastRenderedPageBreak/>
               <w:t>HPCDATAMGM-17</w:t>
             </w:r>
             <w:r>
@@ -2570,6 +2415,8 @@
             <w:r>
               <w:rPr>
                 <w:rFonts w:eastAsiaTheme="minorEastAsia"/>
+                <w:i/>
+                <w:iCs/>
                 <w:color w:val="000000" w:themeColor="text1"/>
                 <w:sz w:val="28"/>
                 <w:szCs w:val="28"/>
@@ -2579,6 +2426,8 @@
             <w:r>
               <w:rPr>
                 <w:rFonts w:eastAsiaTheme="minorEastAsia"/>
+                <w:i/>
+                <w:iCs/>
                 <w:color w:val="000000" w:themeColor="text1"/>
                 <w:sz w:val="28"/>
                 <w:szCs w:val="28"/>
@@ -2588,6 +2437,8 @@
             <w:r>
               <w:rPr>
                 <w:rFonts w:eastAsiaTheme="minorEastAsia"/>
+                <w:i/>
+                <w:iCs/>
                 <w:color w:val="000000" w:themeColor="text1"/>
                 <w:sz w:val="28"/>
                 <w:szCs w:val="28"/>
@@ -3173,7 +3024,21 @@
                 <w:sz w:val="28"/>
                 <w:szCs w:val="28"/>
               </w:rPr>
-              <w:t xml:space="preserve">. Previously the </w:t>
+              <w:t>. Previously</w:t>
+            </w:r>
+            <w:r>
+              <w:rPr>
+                <w:sz w:val="28"/>
+                <w:szCs w:val="28"/>
+              </w:rPr>
+              <w:t>,</w:t>
+            </w:r>
+            <w:r>
+              <w:rPr>
+                <w:sz w:val="28"/>
+                <w:szCs w:val="28"/>
+              </w:rPr>
+              <w:t xml:space="preserve"> the </w:t>
             </w:r>
             <w:r>
               <w:rPr>
@@ -3586,222 +3451,7 @@
                 <w:sz w:val="28"/>
                 <w:szCs w:val="28"/>
               </w:rPr>
-              <w:t xml:space="preserve"> using the Move Data File or Move Collection REST API and </w:t>
-            </w:r>
-            <w:r>
-              <w:rPr>
-                <w:sz w:val="28"/>
-                <w:szCs w:val="28"/>
-              </w:rPr>
-              <w:t xml:space="preserve">uploads </w:t>
-            </w:r>
-            <w:r>
-              <w:rPr>
-                <w:sz w:val="28"/>
-                <w:szCs w:val="28"/>
-              </w:rPr>
-              <w:t>a new file to the original path.</w:t>
-            </w:r>
-          </w:p>
-          <w:p>
-            <w:pPr>
-              <w:rPr>
-                <w:sz w:val="28"/>
-                <w:szCs w:val="28"/>
-                <w:u w:val="single"/>
-              </w:rPr>
-            </w:pPr>
-          </w:p>
-          <w:p>
-            <w:r>
-              <w:rPr>
-                <w:sz w:val="28"/>
-                <w:szCs w:val="28"/>
-                <w:u w:val="single"/>
-              </w:rPr>
-              <w:t>HPCDATAMGM-17</w:t>
-            </w:r>
-            <w:r>
-              <w:rPr>
-                <w:sz w:val="28"/>
-                <w:szCs w:val="28"/>
-                <w:u w:val="single"/>
-              </w:rPr>
-              <w:t>53</w:t>
-            </w:r>
-            <w:r>
-              <w:t xml:space="preserve">: </w:t>
-            </w:r>
-            <w:r>
-              <w:t xml:space="preserve"> </w:t>
-            </w:r>
-            <w:r>
-              <w:rPr>
-                <w:sz w:val="28"/>
-                <w:szCs w:val="28"/>
-              </w:rPr>
-              <w:t xml:space="preserve">Fixed issue with </w:t>
-            </w:r>
-            <w:r>
-              <w:rPr>
-                <w:sz w:val="28"/>
-                <w:szCs w:val="28"/>
-              </w:rPr>
-              <w:t>the A</w:t>
-            </w:r>
-            <w:r>
-              <w:rPr>
-                <w:sz w:val="28"/>
-                <w:szCs w:val="28"/>
-              </w:rPr>
-              <w:t xml:space="preserve">WS S3 Bulk Registration page </w:t>
-            </w:r>
-            <w:r>
-              <w:rPr>
-                <w:sz w:val="28"/>
-                <w:szCs w:val="28"/>
-              </w:rPr>
-              <w:t>in the DME web application display</w:t>
-            </w:r>
-            <w:r>
-              <w:rPr>
-                <w:sz w:val="28"/>
-                <w:szCs w:val="28"/>
-              </w:rPr>
-              <w:t>ing</w:t>
-            </w:r>
-            <w:r>
-              <w:rPr>
-                <w:sz w:val="28"/>
-                <w:szCs w:val="28"/>
-              </w:rPr>
-              <w:t xml:space="preserve"> Null Pointer </w:t>
-            </w:r>
-            <w:r>
-              <w:rPr>
-                <w:sz w:val="28"/>
-                <w:szCs w:val="28"/>
-              </w:rPr>
-              <w:t>E</w:t>
-            </w:r>
-            <w:r>
-              <w:rPr>
-                <w:sz w:val="28"/>
-                <w:szCs w:val="28"/>
-              </w:rPr>
-              <w:t xml:space="preserve">xception </w:t>
-            </w:r>
-            <w:r>
-              <w:rPr>
-                <w:sz w:val="28"/>
-                <w:szCs w:val="28"/>
-              </w:rPr>
-              <w:t>instead of a user</w:t>
-            </w:r>
-            <w:r>
-              <w:rPr>
-                <w:sz w:val="28"/>
-                <w:szCs w:val="28"/>
-              </w:rPr>
-              <w:t>-</w:t>
-            </w:r>
-            <w:r>
-              <w:rPr>
-                <w:sz w:val="28"/>
-                <w:szCs w:val="28"/>
-              </w:rPr>
-              <w:t xml:space="preserve">friendly error message </w:t>
-            </w:r>
-            <w:r>
-              <w:rPr>
-                <w:sz w:val="28"/>
-                <w:szCs w:val="28"/>
-              </w:rPr>
-              <w:t xml:space="preserve">when </w:t>
-            </w:r>
-            <w:r>
-              <w:rPr>
-                <w:sz w:val="28"/>
-                <w:szCs w:val="28"/>
-              </w:rPr>
-              <w:t>a</w:t>
-            </w:r>
-            <w:r>
-              <w:rPr>
-                <w:sz w:val="28"/>
-                <w:szCs w:val="28"/>
-              </w:rPr>
-              <w:t xml:space="preserve"> </w:t>
-            </w:r>
-            <w:r>
-              <w:rPr>
-                <w:sz w:val="28"/>
-                <w:szCs w:val="28"/>
-              </w:rPr>
-              <w:t xml:space="preserve">'/' (forward slash) is input </w:t>
-            </w:r>
-            <w:r>
-              <w:rPr>
-                <w:sz w:val="28"/>
-                <w:szCs w:val="28"/>
-              </w:rPr>
-              <w:t>as</w:t>
-            </w:r>
-            <w:r>
-              <w:rPr>
-                <w:sz w:val="28"/>
-                <w:szCs w:val="28"/>
-              </w:rPr>
-              <w:t xml:space="preserve"> the source path.</w:t>
-            </w:r>
-            <w:r>
-              <w:t xml:space="preserve"> </w:t>
-            </w:r>
-          </w:p>
-          <w:p>
-            <w:pPr>
-              <w:rPr>
-                <w:sz w:val="28"/>
-                <w:szCs w:val="28"/>
-                <w:u w:val="single"/>
-              </w:rPr>
-            </w:pPr>
-          </w:p>
-          <w:p>
-            <w:pPr>
-              <w:rPr>
-                <w:sz w:val="28"/>
-                <w:szCs w:val="28"/>
-              </w:rPr>
-            </w:pPr>
-            <w:r>
-              <w:rPr>
-                <w:sz w:val="28"/>
-                <w:szCs w:val="28"/>
-                <w:u w:val="single"/>
-              </w:rPr>
-              <w:t>HPCDATAMGM-17</w:t>
-            </w:r>
-            <w:r>
-              <w:rPr>
-                <w:sz w:val="28"/>
-                <w:szCs w:val="28"/>
-                <w:u w:val="single"/>
-              </w:rPr>
-              <w:t>61</w:t>
-            </w:r>
-            <w:r>
-              <w:t xml:space="preserve">: </w:t>
-            </w:r>
-            <w:r>
-              <w:t xml:space="preserve"> </w:t>
-            </w:r>
-            <w:r>
-              <w:rPr>
-                <w:sz w:val="28"/>
-                <w:szCs w:val="28"/>
-              </w:rPr>
-              <w:t xml:space="preserve">Updated the </w:t>
+              <w:t xml:space="preserve"> using the </w:t>
             </w:r>
             <w:r>
               <w:rPr>
@@ -3810,30 +3460,15 @@
                 <w:sz w:val="28"/>
                 <w:szCs w:val="28"/>
               </w:rPr>
-              <w:t>dm_register_directory</w:t>
-            </w:r>
-            <w:r>
-              <w:rPr>
-                <w:sz w:val="28"/>
-                <w:szCs w:val="28"/>
-              </w:rPr>
-              <w:t xml:space="preserve"> </w:t>
-            </w:r>
-            <w:r>
-              <w:rPr>
-                <w:sz w:val="28"/>
-                <w:szCs w:val="28"/>
-              </w:rPr>
-              <w:t xml:space="preserve">command line utility </w:t>
-            </w:r>
-            <w:r>
-              <w:rPr>
-                <w:sz w:val="28"/>
-                <w:szCs w:val="28"/>
-              </w:rPr>
-              <w:t xml:space="preserve">to add the metadata attribute </w:t>
-            </w:r>
-            <w:proofErr w:type="spellStart"/>
+              <w:t>Move Data File</w:t>
+            </w:r>
+            <w:r>
+              <w:rPr>
+                <w:sz w:val="28"/>
+                <w:szCs w:val="28"/>
+              </w:rPr>
+              <w:t xml:space="preserve"> or </w:t>
+            </w:r>
             <w:r>
               <w:rPr>
                 <w:i/>
@@ -3841,15 +3476,215 @@
                 <w:sz w:val="28"/>
                 <w:szCs w:val="28"/>
               </w:rPr>
-              <w:t>object_name</w:t>
-            </w:r>
-            <w:proofErr w:type="spellEnd"/>
-            <w:r>
-              <w:rPr>
-                <w:sz w:val="28"/>
-                <w:szCs w:val="28"/>
-              </w:rPr>
-              <w:t xml:space="preserve"> instead of </w:t>
+              <w:t>Move Collection</w:t>
+            </w:r>
+            <w:r>
+              <w:rPr>
+                <w:sz w:val="28"/>
+                <w:szCs w:val="28"/>
+              </w:rPr>
+              <w:t xml:space="preserve"> REST API and </w:t>
+            </w:r>
+            <w:r>
+              <w:rPr>
+                <w:sz w:val="28"/>
+                <w:szCs w:val="28"/>
+              </w:rPr>
+              <w:t xml:space="preserve">uploads </w:t>
+            </w:r>
+            <w:r>
+              <w:rPr>
+                <w:sz w:val="28"/>
+                <w:szCs w:val="28"/>
+              </w:rPr>
+              <w:t>a new file to the original path.</w:t>
+            </w:r>
+          </w:p>
+          <w:p>
+            <w:pPr>
+              <w:rPr>
+                <w:sz w:val="28"/>
+                <w:szCs w:val="28"/>
+                <w:u w:val="single"/>
+              </w:rPr>
+            </w:pPr>
+          </w:p>
+          <w:p>
+            <w:r>
+              <w:rPr>
+                <w:sz w:val="28"/>
+                <w:szCs w:val="28"/>
+                <w:u w:val="single"/>
+              </w:rPr>
+              <w:t>HPCDATAMGM-17</w:t>
+            </w:r>
+            <w:r>
+              <w:rPr>
+                <w:sz w:val="28"/>
+                <w:szCs w:val="28"/>
+                <w:u w:val="single"/>
+              </w:rPr>
+              <w:t>53</w:t>
+            </w:r>
+            <w:r>
+              <w:t xml:space="preserve">: </w:t>
+            </w:r>
+            <w:r>
+              <w:t xml:space="preserve"> </w:t>
+            </w:r>
+            <w:r>
+              <w:rPr>
+                <w:sz w:val="28"/>
+                <w:szCs w:val="28"/>
+              </w:rPr>
+              <w:t xml:space="preserve">Fixed issue with </w:t>
+            </w:r>
+            <w:r>
+              <w:rPr>
+                <w:sz w:val="28"/>
+                <w:szCs w:val="28"/>
+              </w:rPr>
+              <w:t>the A</w:t>
+            </w:r>
+            <w:r>
+              <w:rPr>
+                <w:sz w:val="28"/>
+                <w:szCs w:val="28"/>
+              </w:rPr>
+              <w:t xml:space="preserve">WS S3 Bulk Registration page </w:t>
+            </w:r>
+            <w:r>
+              <w:rPr>
+                <w:sz w:val="28"/>
+                <w:szCs w:val="28"/>
+              </w:rPr>
+              <w:t>in the DME web application display</w:t>
+            </w:r>
+            <w:r>
+              <w:rPr>
+                <w:sz w:val="28"/>
+                <w:szCs w:val="28"/>
+              </w:rPr>
+              <w:t>ing</w:t>
+            </w:r>
+            <w:r>
+              <w:rPr>
+                <w:sz w:val="28"/>
+                <w:szCs w:val="28"/>
+              </w:rPr>
+              <w:t xml:space="preserve"> Null Pointer </w:t>
+            </w:r>
+            <w:r>
+              <w:rPr>
+                <w:sz w:val="28"/>
+                <w:szCs w:val="28"/>
+              </w:rPr>
+              <w:t>E</w:t>
+            </w:r>
+            <w:r>
+              <w:rPr>
+                <w:sz w:val="28"/>
+                <w:szCs w:val="28"/>
+              </w:rPr>
+              <w:t xml:space="preserve">xception </w:t>
+            </w:r>
+            <w:r>
+              <w:rPr>
+                <w:sz w:val="28"/>
+                <w:szCs w:val="28"/>
+              </w:rPr>
+              <w:t>instead of a user</w:t>
+            </w:r>
+            <w:r>
+              <w:rPr>
+                <w:sz w:val="28"/>
+                <w:szCs w:val="28"/>
+              </w:rPr>
+              <w:t>-</w:t>
+            </w:r>
+            <w:r>
+              <w:rPr>
+                <w:sz w:val="28"/>
+                <w:szCs w:val="28"/>
+              </w:rPr>
+              <w:t xml:space="preserve">friendly error message </w:t>
+            </w:r>
+            <w:r>
+              <w:rPr>
+                <w:sz w:val="28"/>
+                <w:szCs w:val="28"/>
+              </w:rPr>
+              <w:t xml:space="preserve">when </w:t>
+            </w:r>
+            <w:r>
+              <w:rPr>
+                <w:sz w:val="28"/>
+                <w:szCs w:val="28"/>
+              </w:rPr>
+              <w:t xml:space="preserve">a '/' (forward slash) is input </w:t>
+            </w:r>
+            <w:r>
+              <w:rPr>
+                <w:sz w:val="28"/>
+                <w:szCs w:val="28"/>
+              </w:rPr>
+              <w:t>as</w:t>
+            </w:r>
+            <w:r>
+              <w:rPr>
+                <w:sz w:val="28"/>
+                <w:szCs w:val="28"/>
+              </w:rPr>
+              <w:t xml:space="preserve"> the source path.</w:t>
+            </w:r>
+            <w:r>
+              <w:t xml:space="preserve"> </w:t>
+            </w:r>
+          </w:p>
+          <w:p>
+            <w:pPr>
+              <w:rPr>
+                <w:sz w:val="28"/>
+                <w:szCs w:val="28"/>
+                <w:u w:val="single"/>
+              </w:rPr>
+            </w:pPr>
+          </w:p>
+          <w:p>
+            <w:pPr>
+              <w:rPr>
+                <w:sz w:val="28"/>
+                <w:szCs w:val="28"/>
+              </w:rPr>
+            </w:pPr>
+            <w:r>
+              <w:rPr>
+                <w:sz w:val="28"/>
+                <w:szCs w:val="28"/>
+                <w:u w:val="single"/>
+              </w:rPr>
+              <w:t>HPCDATAMGM-17</w:t>
+            </w:r>
+            <w:r>
+              <w:rPr>
+                <w:sz w:val="28"/>
+                <w:szCs w:val="28"/>
+                <w:u w:val="single"/>
+              </w:rPr>
+              <w:t>61</w:t>
+            </w:r>
+            <w:r>
+              <w:t xml:space="preserve">: </w:t>
+            </w:r>
+            <w:r>
+              <w:t xml:space="preserve"> </w:t>
+            </w:r>
+            <w:r>
+              <w:rPr>
+                <w:sz w:val="28"/>
+                <w:szCs w:val="28"/>
+              </w:rPr>
+              <w:t xml:space="preserve">Updated the </w:t>
             </w:r>
             <w:r>
               <w:rPr>
@@ -3858,6 +3693,54 @@
                 <w:sz w:val="28"/>
                 <w:szCs w:val="28"/>
               </w:rPr>
+              <w:t>dm_register_directory</w:t>
+            </w:r>
+            <w:r>
+              <w:rPr>
+                <w:sz w:val="28"/>
+                <w:szCs w:val="28"/>
+              </w:rPr>
+              <w:t xml:space="preserve"> </w:t>
+            </w:r>
+            <w:r>
+              <w:rPr>
+                <w:sz w:val="28"/>
+                <w:szCs w:val="28"/>
+              </w:rPr>
+              <w:t xml:space="preserve">command line utility </w:t>
+            </w:r>
+            <w:r>
+              <w:rPr>
+                <w:sz w:val="28"/>
+                <w:szCs w:val="28"/>
+              </w:rPr>
+              <w:t xml:space="preserve">to add the metadata attribute </w:t>
+            </w:r>
+            <w:proofErr w:type="spellStart"/>
+            <w:r>
+              <w:rPr>
+                <w:i/>
+                <w:iCs/>
+                <w:sz w:val="28"/>
+                <w:szCs w:val="28"/>
+              </w:rPr>
+              <w:t>object_name</w:t>
+            </w:r>
+            <w:proofErr w:type="spellEnd"/>
+            <w:r>
+              <w:rPr>
+                <w:sz w:val="28"/>
+                <w:szCs w:val="28"/>
+              </w:rPr>
+              <w:t xml:space="preserve"> instead of </w:t>
+            </w:r>
+            <w:r>
+              <w:rPr>
+                <w:i/>
+                <w:iCs/>
+                <w:sz w:val="28"/>
+                <w:szCs w:val="28"/>
+              </w:rPr>
               <w:t>name</w:t>
             </w:r>
             <w:r>
@@ -3872,7 +3755,15 @@
                 <w:sz w:val="28"/>
                 <w:szCs w:val="28"/>
               </w:rPr>
-              <w:t xml:space="preserve">user has not supplied a </w:t>
+              <w:t xml:space="preserve">user has not </w:t>
+            </w:r>
+            <w:r>
+              <w:rPr>
+                <w:sz w:val="28"/>
+                <w:szCs w:val="28"/>
+              </w:rPr>
+              <w:lastRenderedPageBreak/>
+              <w:t xml:space="preserve">supplied a </w:t>
             </w:r>
             <w:r>
               <w:rPr>
@@ -4150,45 +4041,10 @@
           </w:p>
           <w:p>
             <w:pPr>
-              <w:rPr>
-                <w:rFonts w:cstheme="minorHAnsi"/>
-                <w:sz w:val="28"/>
-                <w:szCs w:val="28"/>
-              </w:rPr>
-            </w:pPr>
-            <w:r>
-              <w:rPr>
-                <w:rFonts w:cstheme="minorHAnsi"/>
-                <w:sz w:val="28"/>
-                <w:szCs w:val="28"/>
-              </w:rPr>
-              <w:t>=============================================================</w:t>
-            </w:r>
-          </w:p>
-          <w:p>
-            <w:pPr>
               <w:pStyle w:val="Heading1"/>
             </w:pPr>
             <w:r>
               <w:t xml:space="preserve">Important Notes </w:t>
-            </w:r>
-          </w:p>
-          <w:p>
-            <w:pPr>
-              <w:rPr>
-                <w:rStyle w:val="s1"/>
-                <w:rFonts w:cstheme="minorHAnsi"/>
-                <w:sz w:val="28"/>
-                <w:szCs w:val="28"/>
-              </w:rPr>
-            </w:pPr>
-            <w:r>
-              <w:rPr>
-                <w:rFonts w:cstheme="minorHAnsi"/>
-                <w:sz w:val="28"/>
-                <w:szCs w:val="28"/>
-              </w:rPr>
-              <w:t>=============================================================</w:t>
             </w:r>
           </w:p>
           <w:p>
@@ -4382,44 +4238,10 @@
           </w:p>
           <w:p>
             <w:pPr>
-              <w:rPr>
-                <w:rFonts w:cstheme="minorHAnsi"/>
-                <w:sz w:val="28"/>
-                <w:szCs w:val="28"/>
-              </w:rPr>
-            </w:pPr>
-            <w:r>
-              <w:rPr>
-                <w:rFonts w:cstheme="minorHAnsi"/>
-                <w:sz w:val="28"/>
-                <w:szCs w:val="28"/>
-              </w:rPr>
-              <w:t>=============================================================</w:t>
-            </w:r>
-          </w:p>
-          <w:p>
-            <w:pPr>
               <w:pStyle w:val="Heading1"/>
             </w:pPr>
             <w:r>
               <w:t>Bug Reports and Support</w:t>
-            </w:r>
-          </w:p>
-          <w:p>
-            <w:pPr>
-              <w:rPr>
-                <w:rFonts w:cstheme="minorHAnsi"/>
-                <w:sz w:val="28"/>
-                <w:szCs w:val="28"/>
-              </w:rPr>
-            </w:pPr>
-            <w:r>
-              <w:rPr>
-                <w:rFonts w:cstheme="minorHAnsi"/>
-                <w:sz w:val="28"/>
-                <w:szCs w:val="28"/>
-              </w:rPr>
-              <w:t>=============================================================</w:t>
             </w:r>
           </w:p>
           <w:p>
@@ -4518,44 +4340,10 @@
           </w:p>
           <w:p>
             <w:pPr>
-              <w:rPr>
-                <w:rFonts w:cstheme="minorHAnsi"/>
-                <w:sz w:val="28"/>
-                <w:szCs w:val="28"/>
-              </w:rPr>
-            </w:pPr>
-            <w:r>
-              <w:rPr>
-                <w:rFonts w:cstheme="minorHAnsi"/>
-                <w:sz w:val="28"/>
-                <w:szCs w:val="28"/>
-              </w:rPr>
-              <w:t>=============================================================</w:t>
-            </w:r>
-          </w:p>
-          <w:p>
-            <w:pPr>
               <w:pStyle w:val="Heading1"/>
             </w:pPr>
             <w:r>
               <w:t>Documentation</w:t>
-            </w:r>
-          </w:p>
-          <w:p>
-            <w:pPr>
-              <w:rPr>
-                <w:rFonts w:cstheme="minorHAnsi"/>
-                <w:sz w:val="28"/>
-                <w:szCs w:val="28"/>
-              </w:rPr>
-            </w:pPr>
-            <w:r>
-              <w:rPr>
-                <w:rFonts w:cstheme="minorHAnsi"/>
-                <w:sz w:val="28"/>
-                <w:szCs w:val="28"/>
-              </w:rPr>
-              <w:t>=============================================================</w:t>
             </w:r>
           </w:p>
           <w:p>
@@ -4728,23 +4516,6 @@
           </w:p>
           <w:p>
             <w:pPr>
-              <w:rPr>
-                <w:rFonts w:cstheme="minorHAnsi"/>
-                <w:sz w:val="28"/>
-                <w:szCs w:val="28"/>
-              </w:rPr>
-            </w:pPr>
-            <w:r>
-              <w:rPr>
-                <w:rFonts w:cstheme="minorHAnsi"/>
-                <w:sz w:val="28"/>
-                <w:szCs w:val="28"/>
-              </w:rPr>
-              <w:t>=============================================================</w:t>
-            </w:r>
-          </w:p>
-          <w:p>
-            <w:pPr>
               <w:pStyle w:val="Heading1"/>
             </w:pPr>
             <w:r>
@@ -4762,23 +4533,6 @@
                 <w:szCs w:val="28"/>
               </w:rPr>
             </w:pPr>
-            <w:r>
-              <w:rPr>
-                <w:rFonts w:cstheme="minorHAnsi"/>
-                <w:sz w:val="28"/>
-                <w:szCs w:val="28"/>
-              </w:rPr>
-              <w:t>=============================================================</w:t>
-            </w:r>
-          </w:p>
-          <w:p>
-            <w:pPr>
-              <w:rPr>
-                <w:rFonts w:cstheme="minorHAnsi"/>
-                <w:sz w:val="28"/>
-                <w:szCs w:val="28"/>
-              </w:rPr>
-            </w:pPr>
           </w:p>
           <w:p>
             <w:pPr>
@@ -4836,6 +4590,7 @@
                 <w:sz w:val="28"/>
                 <w:szCs w:val="28"/>
               </w:rPr>
+              <w:lastRenderedPageBreak/>
               <w:t xml:space="preserve">DME </w:t>
             </w:r>
             <w:r>
@@ -8973,7 +8728,6 @@
     <w:lvl w:ilvl="0">
       <w:start w:val="1"/>
       <w:numFmt w:val="decimal"/>
-      <w:pStyle w:val="Heading1"/>
       <w:lvlText w:val="%1.0"/>
       <w:lvlJc w:val="left"/>
       <w:pPr>
@@ -10953,18 +10707,17 @@
     <w:link w:val="Heading1Char"/>
     <w:uiPriority w:val="9"/>
     <w:qFormat/>
-    <w:rsid w:val="00727041"/>
+    <w:rsid w:val="008719B6"/>
     <w:pPr>
-      <w:numPr>
-        <w:numId w:val="41"/>
-      </w:numPr>
-      <w:spacing w:before="100" w:beforeAutospacing="1" w:after="100" w:afterAutospacing="1"/>
+      <w:pBdr>
+        <w:top w:val="double" w:sz="4" w:space="1" w:color="auto"/>
+        <w:bottom w:val="double" w:sz="4" w:space="1" w:color="auto"/>
+      </w:pBdr>
       <w:outlineLvl w:val="0"/>
     </w:pPr>
     <w:rPr>
+      <w:rFonts w:cstheme="minorHAnsi"/>
       <w:b/>
-      <w:bCs/>
-      <w:kern w:val="36"/>
       <w:sz w:val="28"/>
       <w:szCs w:val="28"/>
     </w:rPr>
@@ -11046,12 +10799,10 @@
     <w:basedOn w:val="DefaultParagraphFont"/>
     <w:link w:val="Heading1"/>
     <w:uiPriority w:val="9"/>
-    <w:rsid w:val="00727041"/>
+    <w:rsid w:val="008719B6"/>
     <w:rPr>
-      <w:rFonts w:ascii="Times New Roman" w:eastAsia="Times New Roman" w:hAnsi="Times New Roman" w:cs="Times New Roman"/>
+      <w:rFonts w:ascii="Times New Roman" w:eastAsia="Times New Roman" w:hAnsi="Times New Roman" w:cstheme="minorHAnsi"/>
       <w:b/>
-      <w:bCs/>
-      <w:kern w:val="36"/>
       <w:sz w:val="28"/>
       <w:szCs w:val="28"/>
     </w:rPr>

</xml_diff>